<commit_message>
Made new revisions source doc suitable for all tests that use it
</commit_message>
<xml_diff>
--- a/ApiExamples/Data/Document.Revisions.docx
+++ b/ApiExamples/Data/Document.Revisions.docx
@@ -242,8 +242,8 @@
         </w:rPr>
         <w:t xml:space="preserve">. </w:t>
       </w:r>
-      <w:moveFromRangeStart w:id="0" w:author="R PC" w:date="2019-04-05T22:28:00Z" w:name="move5395726"/>
-      <w:moveFrom w:id="1" w:author="R PC" w:date="2019-04-05T22:28:00Z">
+      <w:moveFromRangeStart w:id="0" w:author="R PC" w:date="2019-04-07T00:02:00Z" w:name="move5487775"/>
+      <w:moveFrom w:id="1" w:author="R PC" w:date="2019-04-07T00:02:00Z">
         <w:r>
           <w:rPr>
             <w:rFonts w:ascii="Arial" w:hAnsi="Arial" w:cs="Arial"/>
@@ -508,8 +508,8 @@
         </w:rPr>
         <w:t xml:space="preserve">. </w:t>
       </w:r>
-      <w:moveToRangeStart w:id="2" w:author="R PC" w:date="2019-04-05T22:28:00Z" w:name="move5395726"/>
-      <w:moveTo w:id="3" w:author="R PC" w:date="2019-04-05T22:28:00Z">
+      <w:moveToRangeStart w:id="2" w:author="R PC" w:date="2019-04-07T00:02:00Z" w:name="move5487775"/>
+      <w:moveTo w:id="3" w:author="R PC" w:date="2019-04-07T00:02:00Z">
         <w:r>
           <w:rPr>
             <w:rFonts w:ascii="Arial" w:hAnsi="Arial" w:cs="Arial"/>
@@ -1010,6 +1010,7 @@
     <w:p>
       <w:pPr>
         <w:rPr>
+          <w:moveFrom w:id="4" w:author="R PC" w:date="2019-04-07T00:03:00Z"/>
           <w:rFonts w:ascii="Arial" w:hAnsi="Arial" w:cs="Arial"/>
           <w:color w:val="000000"/>
           <w:sz w:val="21"/>
@@ -1017,7 +1018,32 @@
           <w:shd w:val="clear" w:color="auto" w:fill="FFFFFF"/>
         </w:rPr>
       </w:pPr>
-      <w:commentRangeStart w:id="4"/>
+      <w:moveFromRangeStart w:id="5" w:author="R PC" w:date="2019-04-07T00:03:00Z" w:name="move5487813"/>
+      <w:moveFrom w:id="6" w:author="R PC" w:date="2019-04-07T00:03:00Z">
+        <w:r>
+          <w:rPr>
+            <w:rFonts w:ascii="Arial" w:hAnsi="Arial" w:cs="Arial"/>
+            <w:color w:val="000000"/>
+            <w:sz w:val="21"/>
+            <w:szCs w:val="21"/>
+            <w:shd w:val="clear" w:color="auto" w:fill="FFFFFF"/>
+          </w:rPr>
+          <w:t>Lorem ipsum dolor sit amet, consectetur adipiscing elit, sed do eiusmod tempor incididunt ut labore et dolore magna aliqua. Ut enim ad minim veniam, quis nostrud exercitation ullamco laboris nisi ut aliquip ex ea commodo consequat. Duis aute irure dolor in reprehenderit in voluptate velit esse cillum dolore eu fugiat nulla pariatur. Excepteur sint occaecat cupidatat non proident, sunt in culpa qui officia deserunt mollit anim id est laborum.</w:t>
+        </w:r>
+      </w:moveFrom>
+    </w:p>
+    <w:moveFromRangeEnd w:id="5"/>
+    <w:p>
+      <w:pPr>
+        <w:rPr>
+          <w:rFonts w:ascii="Arial" w:hAnsi="Arial" w:cs="Arial"/>
+          <w:color w:val="000000"/>
+          <w:sz w:val="21"/>
+          <w:szCs w:val="21"/>
+          <w:shd w:val="clear" w:color="auto" w:fill="FFFFFF"/>
+        </w:rPr>
+      </w:pPr>
+      <w:commentRangeStart w:id="7"/>
       <w:r>
         <w:rPr>
           <w:rFonts w:ascii="Arial" w:hAnsi="Arial" w:cs="Arial"/>
@@ -1248,56 +1274,13 @@
         </w:rPr>
         <w:t xml:space="preserve">. </w:t>
       </w:r>
-      <w:commentRangeEnd w:id="4"/>
+      <w:commentRangeEnd w:id="7"/>
       <w:r>
         <w:rPr>
           <w:rStyle w:val="CommentReference"/>
         </w:rPr>
-        <w:commentReference w:id="4"/>
-      </w:r>
-      <w:bookmarkStart w:id="5" w:name="_GoBack"/>
-      <w:r>
-        <w:rPr>
-          <w:rFonts w:ascii="Times New Roman" w:hAnsi="Times New Roman" w:cs="Times New Roman"/>
-          <w:b/>
-          <w:color w:val="000000"/>
-          <w:sz w:val="28"/>
-          <w:szCs w:val="28"/>
-          <w:shd w:val="clear" w:color="auto" w:fill="FFFFFF"/>
-          <w:rPrChange w:id="6" w:author="R PC" w:date="2019-04-05T22:40:00Z">
-            <w:rPr>
-              <w:rFonts w:ascii="Arial" w:hAnsi="Arial" w:cs="Arial"/>
-              <w:color w:val="000000"/>
-              <w:sz w:val="21"/>
-              <w:szCs w:val="21"/>
-              <w:shd w:val="clear" w:color="auto" w:fill="FFFFFF"/>
-            </w:rPr>
-          </w:rPrChange>
-        </w:rPr>
-        <w:t xml:space="preserve">Ut </w:t>
-      </w:r>
-      <w:proofErr w:type="spellStart"/>
-      <w:r>
-        <w:rPr>
-          <w:rFonts w:ascii="Times New Roman" w:hAnsi="Times New Roman" w:cs="Times New Roman"/>
-          <w:b/>
-          <w:color w:val="000000"/>
-          <w:sz w:val="28"/>
-          <w:szCs w:val="28"/>
-          <w:shd w:val="clear" w:color="auto" w:fill="FFFFFF"/>
-          <w:rPrChange w:id="7" w:author="R PC" w:date="2019-04-05T22:40:00Z">
-            <w:rPr>
-              <w:rFonts w:ascii="Arial" w:hAnsi="Arial" w:cs="Arial"/>
-              <w:color w:val="000000"/>
-              <w:sz w:val="21"/>
-              <w:szCs w:val="21"/>
-              <w:shd w:val="clear" w:color="auto" w:fill="FFFFFF"/>
-            </w:rPr>
-          </w:rPrChange>
-        </w:rPr>
-        <w:t>enim</w:t>
-      </w:r>
-      <w:proofErr w:type="spellEnd"/>
+        <w:commentReference w:id="7"/>
+      </w:r>
       <w:r>
         <w:rPr>
           <w:rFonts w:ascii="Times New Roman" w:hAnsi="Times New Roman" w:cs="Times New Roman"/>
@@ -1316,7 +1299,7 @@
             </w:rPr>
           </w:rPrChange>
         </w:rPr>
-        <w:t xml:space="preserve"> ad minim </w:t>
+        <w:t xml:space="preserve">Ut </w:t>
       </w:r>
       <w:proofErr w:type="spellStart"/>
       <w:r>
@@ -1337,7 +1320,7 @@
             </w:rPr>
           </w:rPrChange>
         </w:rPr>
-        <w:t>veniam</w:t>
+        <w:t>enim</w:t>
       </w:r>
       <w:proofErr w:type="spellEnd"/>
       <w:r>
@@ -1358,7 +1341,7 @@
             </w:rPr>
           </w:rPrChange>
         </w:rPr>
-        <w:t xml:space="preserve">, </w:t>
+        <w:t xml:space="preserve"> ad minim </w:t>
       </w:r>
       <w:proofErr w:type="spellStart"/>
       <w:r>
@@ -1379,7 +1362,7 @@
             </w:rPr>
           </w:rPrChange>
         </w:rPr>
-        <w:t>quis</w:t>
+        <w:t>veniam</w:t>
       </w:r>
       <w:proofErr w:type="spellEnd"/>
       <w:r>
@@ -1400,7 +1383,7 @@
             </w:rPr>
           </w:rPrChange>
         </w:rPr>
-        <w:t xml:space="preserve"> </w:t>
+        <w:t xml:space="preserve">, </w:t>
       </w:r>
       <w:proofErr w:type="spellStart"/>
       <w:r>
@@ -1421,7 +1404,7 @@
             </w:rPr>
           </w:rPrChange>
         </w:rPr>
-        <w:t>nostrud</w:t>
+        <w:t>quis</w:t>
       </w:r>
       <w:proofErr w:type="spellEnd"/>
       <w:r>
@@ -1442,7 +1425,7 @@
             </w:rPr>
           </w:rPrChange>
         </w:rPr>
-        <w:t xml:space="preserve"> exercitation </w:t>
+        <w:t xml:space="preserve"> </w:t>
       </w:r>
       <w:proofErr w:type="spellStart"/>
       <w:r>
@@ -1463,7 +1446,7 @@
             </w:rPr>
           </w:rPrChange>
         </w:rPr>
-        <w:t>ullamco</w:t>
+        <w:t>nostrud</w:t>
       </w:r>
       <w:proofErr w:type="spellEnd"/>
       <w:r>
@@ -1484,7 +1467,7 @@
             </w:rPr>
           </w:rPrChange>
         </w:rPr>
-        <w:t xml:space="preserve"> </w:t>
+        <w:t xml:space="preserve"> exercitation </w:t>
       </w:r>
       <w:proofErr w:type="spellStart"/>
       <w:r>
@@ -1505,7 +1488,7 @@
             </w:rPr>
           </w:rPrChange>
         </w:rPr>
-        <w:t>laboris</w:t>
+        <w:t>ullamco</w:t>
       </w:r>
       <w:proofErr w:type="spellEnd"/>
       <w:r>
@@ -1526,7 +1509,7 @@
             </w:rPr>
           </w:rPrChange>
         </w:rPr>
-        <w:t xml:space="preserve"> nisi </w:t>
+        <w:t xml:space="preserve"> </w:t>
       </w:r>
       <w:proofErr w:type="spellStart"/>
       <w:r>
@@ -1547,7 +1530,7 @@
             </w:rPr>
           </w:rPrChange>
         </w:rPr>
-        <w:t>ut</w:t>
+        <w:t>laboris</w:t>
       </w:r>
       <w:proofErr w:type="spellEnd"/>
       <w:r>
@@ -1568,7 +1551,7 @@
             </w:rPr>
           </w:rPrChange>
         </w:rPr>
-        <w:t xml:space="preserve"> </w:t>
+        <w:t xml:space="preserve"> nisi </w:t>
       </w:r>
       <w:proofErr w:type="spellStart"/>
       <w:r>
@@ -1589,7 +1572,7 @@
             </w:rPr>
           </w:rPrChange>
         </w:rPr>
-        <w:t>aliquip</w:t>
+        <w:t>ut</w:t>
       </w:r>
       <w:proofErr w:type="spellEnd"/>
       <w:r>
@@ -1610,7 +1593,7 @@
             </w:rPr>
           </w:rPrChange>
         </w:rPr>
-        <w:t xml:space="preserve"> ex </w:t>
+        <w:t xml:space="preserve"> </w:t>
       </w:r>
       <w:proofErr w:type="spellStart"/>
       <w:r>
@@ -1631,7 +1614,7 @@
             </w:rPr>
           </w:rPrChange>
         </w:rPr>
-        <w:t>ea</w:t>
+        <w:t>aliquip</w:t>
       </w:r>
       <w:proofErr w:type="spellEnd"/>
       <w:r>
@@ -1652,7 +1635,7 @@
             </w:rPr>
           </w:rPrChange>
         </w:rPr>
-        <w:t xml:space="preserve"> </w:t>
+        <w:t xml:space="preserve"> ex </w:t>
       </w:r>
       <w:proofErr w:type="spellStart"/>
       <w:r>
@@ -1673,7 +1656,7 @@
             </w:rPr>
           </w:rPrChange>
         </w:rPr>
-        <w:t>commodo</w:t>
+        <w:t>ea</w:t>
       </w:r>
       <w:proofErr w:type="spellEnd"/>
       <w:r>
@@ -1715,7 +1698,7 @@
             </w:rPr>
           </w:rPrChange>
         </w:rPr>
-        <w:t>consequat</w:t>
+        <w:t>commodo</w:t>
       </w:r>
       <w:proofErr w:type="spellEnd"/>
       <w:r>
@@ -1736,6 +1719,48 @@
             </w:rPr>
           </w:rPrChange>
         </w:rPr>
+        <w:t xml:space="preserve"> </w:t>
+      </w:r>
+      <w:proofErr w:type="spellStart"/>
+      <w:r>
+        <w:rPr>
+          <w:rFonts w:ascii="Times New Roman" w:hAnsi="Times New Roman" w:cs="Times New Roman"/>
+          <w:b/>
+          <w:color w:val="000000"/>
+          <w:sz w:val="28"/>
+          <w:szCs w:val="28"/>
+          <w:shd w:val="clear" w:color="auto" w:fill="FFFFFF"/>
+          <w:rPrChange w:id="29" w:author="R PC" w:date="2019-04-05T22:40:00Z">
+            <w:rPr>
+              <w:rFonts w:ascii="Arial" w:hAnsi="Arial" w:cs="Arial"/>
+              <w:color w:val="000000"/>
+              <w:sz w:val="21"/>
+              <w:szCs w:val="21"/>
+              <w:shd w:val="clear" w:color="auto" w:fill="FFFFFF"/>
+            </w:rPr>
+          </w:rPrChange>
+        </w:rPr>
+        <w:t>consequat</w:t>
+      </w:r>
+      <w:proofErr w:type="spellEnd"/>
+      <w:r>
+        <w:rPr>
+          <w:rFonts w:ascii="Times New Roman" w:hAnsi="Times New Roman" w:cs="Times New Roman"/>
+          <w:b/>
+          <w:color w:val="000000"/>
+          <w:sz w:val="28"/>
+          <w:szCs w:val="28"/>
+          <w:shd w:val="clear" w:color="auto" w:fill="FFFFFF"/>
+          <w:rPrChange w:id="30" w:author="R PC" w:date="2019-04-05T22:40:00Z">
+            <w:rPr>
+              <w:rFonts w:ascii="Arial" w:hAnsi="Arial" w:cs="Arial"/>
+              <w:color w:val="000000"/>
+              <w:sz w:val="21"/>
+              <w:szCs w:val="21"/>
+              <w:shd w:val="clear" w:color="auto" w:fill="FFFFFF"/>
+            </w:rPr>
+          </w:rPrChange>
+        </w:rPr>
         <w:t>.</w:t>
       </w:r>
       <w:r>
@@ -1746,18 +1771,7 @@
           <w:szCs w:val="21"/>
           <w:shd w:val="clear" w:color="auto" w:fill="FFFFFF"/>
         </w:rPr>
-        <w:t xml:space="preserve"> </w:t>
-      </w:r>
-      <w:bookmarkEnd w:id="5"/>
-      <w:r>
-        <w:rPr>
-          <w:rFonts w:ascii="Arial" w:hAnsi="Arial" w:cs="Arial"/>
-          <w:color w:val="000000"/>
-          <w:sz w:val="21"/>
-          <w:szCs w:val="21"/>
-          <w:shd w:val="clear" w:color="auto" w:fill="FFFFFF"/>
-        </w:rPr>
-        <w:t xml:space="preserve">Duis </w:t>
+        <w:t xml:space="preserve"> Duis </w:t>
       </w:r>
       <w:proofErr w:type="spellStart"/>
       <w:r>
@@ -2247,7 +2261,7 @@
     <w:p>
       <w:pPr>
         <w:rPr>
-          <w:ins w:id="29" w:author="R PC" w:date="2019-04-05T22:37:00Z"/>
+          <w:moveTo w:id="31" w:author="R PC" w:date="2019-04-07T00:03:00Z"/>
           <w:rFonts w:ascii="Arial" w:hAnsi="Arial" w:cs="Arial"/>
           <w:color w:val="000000"/>
           <w:sz w:val="21"/>
@@ -2255,6 +2269,978 @@
           <w:shd w:val="clear" w:color="auto" w:fill="FFFFFF"/>
         </w:rPr>
       </w:pPr>
+      <w:moveToRangeStart w:id="32" w:author="R PC" w:date="2019-04-07T00:03:00Z" w:name="move5487813"/>
+      <w:moveTo w:id="33" w:author="R PC" w:date="2019-04-07T00:03:00Z">
+        <w:r>
+          <w:rPr>
+            <w:rFonts w:ascii="Arial" w:hAnsi="Arial" w:cs="Arial"/>
+            <w:color w:val="000000"/>
+            <w:sz w:val="21"/>
+            <w:szCs w:val="21"/>
+            <w:shd w:val="clear" w:color="auto" w:fill="FFFFFF"/>
+          </w:rPr>
+          <w:t xml:space="preserve">Lorem ipsum dolor sit </w:t>
+        </w:r>
+        <w:proofErr w:type="spellStart"/>
+        <w:r>
+          <w:rPr>
+            <w:rFonts w:ascii="Arial" w:hAnsi="Arial" w:cs="Arial"/>
+            <w:color w:val="000000"/>
+            <w:sz w:val="21"/>
+            <w:szCs w:val="21"/>
+            <w:shd w:val="clear" w:color="auto" w:fill="FFFFFF"/>
+          </w:rPr>
+          <w:t>amet</w:t>
+        </w:r>
+        <w:proofErr w:type="spellEnd"/>
+        <w:r>
+          <w:rPr>
+            <w:rFonts w:ascii="Arial" w:hAnsi="Arial" w:cs="Arial"/>
+            <w:color w:val="000000"/>
+            <w:sz w:val="21"/>
+            <w:szCs w:val="21"/>
+            <w:shd w:val="clear" w:color="auto" w:fill="FFFFFF"/>
+          </w:rPr>
+          <w:t xml:space="preserve">, </w:t>
+        </w:r>
+        <w:proofErr w:type="spellStart"/>
+        <w:r>
+          <w:rPr>
+            <w:rFonts w:ascii="Arial" w:hAnsi="Arial" w:cs="Arial"/>
+            <w:color w:val="000000"/>
+            <w:sz w:val="21"/>
+            <w:szCs w:val="21"/>
+            <w:shd w:val="clear" w:color="auto" w:fill="FFFFFF"/>
+          </w:rPr>
+          <w:t>consectetur</w:t>
+        </w:r>
+        <w:proofErr w:type="spellEnd"/>
+        <w:r>
+          <w:rPr>
+            <w:rFonts w:ascii="Arial" w:hAnsi="Arial" w:cs="Arial"/>
+            <w:color w:val="000000"/>
+            <w:sz w:val="21"/>
+            <w:szCs w:val="21"/>
+            <w:shd w:val="clear" w:color="auto" w:fill="FFFFFF"/>
+          </w:rPr>
+          <w:t xml:space="preserve"> </w:t>
+        </w:r>
+        <w:proofErr w:type="spellStart"/>
+        <w:r>
+          <w:rPr>
+            <w:rFonts w:ascii="Arial" w:hAnsi="Arial" w:cs="Arial"/>
+            <w:color w:val="000000"/>
+            <w:sz w:val="21"/>
+            <w:szCs w:val="21"/>
+            <w:shd w:val="clear" w:color="auto" w:fill="FFFFFF"/>
+          </w:rPr>
+          <w:t>adipiscing</w:t>
+        </w:r>
+        <w:proofErr w:type="spellEnd"/>
+        <w:r>
+          <w:rPr>
+            <w:rFonts w:ascii="Arial" w:hAnsi="Arial" w:cs="Arial"/>
+            <w:color w:val="000000"/>
+            <w:sz w:val="21"/>
+            <w:szCs w:val="21"/>
+            <w:shd w:val="clear" w:color="auto" w:fill="FFFFFF"/>
+          </w:rPr>
+          <w:t xml:space="preserve"> </w:t>
+        </w:r>
+        <w:proofErr w:type="spellStart"/>
+        <w:r>
+          <w:rPr>
+            <w:rFonts w:ascii="Arial" w:hAnsi="Arial" w:cs="Arial"/>
+            <w:color w:val="000000"/>
+            <w:sz w:val="21"/>
+            <w:szCs w:val="21"/>
+            <w:shd w:val="clear" w:color="auto" w:fill="FFFFFF"/>
+          </w:rPr>
+          <w:t>elit</w:t>
+        </w:r>
+        <w:proofErr w:type="spellEnd"/>
+        <w:r>
+          <w:rPr>
+            <w:rFonts w:ascii="Arial" w:hAnsi="Arial" w:cs="Arial"/>
+            <w:color w:val="000000"/>
+            <w:sz w:val="21"/>
+            <w:szCs w:val="21"/>
+            <w:shd w:val="clear" w:color="auto" w:fill="FFFFFF"/>
+          </w:rPr>
+          <w:t xml:space="preserve">, sed do </w:t>
+        </w:r>
+        <w:proofErr w:type="spellStart"/>
+        <w:r>
+          <w:rPr>
+            <w:rFonts w:ascii="Arial" w:hAnsi="Arial" w:cs="Arial"/>
+            <w:color w:val="000000"/>
+            <w:sz w:val="21"/>
+            <w:szCs w:val="21"/>
+            <w:shd w:val="clear" w:color="auto" w:fill="FFFFFF"/>
+          </w:rPr>
+          <w:t>eiusmod</w:t>
+        </w:r>
+        <w:proofErr w:type="spellEnd"/>
+        <w:r>
+          <w:rPr>
+            <w:rFonts w:ascii="Arial" w:hAnsi="Arial" w:cs="Arial"/>
+            <w:color w:val="000000"/>
+            <w:sz w:val="21"/>
+            <w:szCs w:val="21"/>
+            <w:shd w:val="clear" w:color="auto" w:fill="FFFFFF"/>
+          </w:rPr>
+          <w:t xml:space="preserve"> </w:t>
+        </w:r>
+        <w:proofErr w:type="spellStart"/>
+        <w:r>
+          <w:rPr>
+            <w:rFonts w:ascii="Arial" w:hAnsi="Arial" w:cs="Arial"/>
+            <w:color w:val="000000"/>
+            <w:sz w:val="21"/>
+            <w:szCs w:val="21"/>
+            <w:shd w:val="clear" w:color="auto" w:fill="FFFFFF"/>
+          </w:rPr>
+          <w:t>tempor</w:t>
+        </w:r>
+        <w:proofErr w:type="spellEnd"/>
+        <w:r>
+          <w:rPr>
+            <w:rFonts w:ascii="Arial" w:hAnsi="Arial" w:cs="Arial"/>
+            <w:color w:val="000000"/>
+            <w:sz w:val="21"/>
+            <w:szCs w:val="21"/>
+            <w:shd w:val="clear" w:color="auto" w:fill="FFFFFF"/>
+          </w:rPr>
+          <w:t xml:space="preserve"> </w:t>
+        </w:r>
+        <w:proofErr w:type="spellStart"/>
+        <w:r>
+          <w:rPr>
+            <w:rFonts w:ascii="Arial" w:hAnsi="Arial" w:cs="Arial"/>
+            <w:color w:val="000000"/>
+            <w:sz w:val="21"/>
+            <w:szCs w:val="21"/>
+            <w:shd w:val="clear" w:color="auto" w:fill="FFFFFF"/>
+          </w:rPr>
+          <w:t>incididunt</w:t>
+        </w:r>
+        <w:proofErr w:type="spellEnd"/>
+        <w:r>
+          <w:rPr>
+            <w:rFonts w:ascii="Arial" w:hAnsi="Arial" w:cs="Arial"/>
+            <w:color w:val="000000"/>
+            <w:sz w:val="21"/>
+            <w:szCs w:val="21"/>
+            <w:shd w:val="clear" w:color="auto" w:fill="FFFFFF"/>
+          </w:rPr>
+          <w:t xml:space="preserve"> </w:t>
+        </w:r>
+        <w:proofErr w:type="spellStart"/>
+        <w:r>
+          <w:rPr>
+            <w:rFonts w:ascii="Arial" w:hAnsi="Arial" w:cs="Arial"/>
+            <w:color w:val="000000"/>
+            <w:sz w:val="21"/>
+            <w:szCs w:val="21"/>
+            <w:shd w:val="clear" w:color="auto" w:fill="FFFFFF"/>
+          </w:rPr>
+          <w:t>ut</w:t>
+        </w:r>
+        <w:proofErr w:type="spellEnd"/>
+        <w:r>
+          <w:rPr>
+            <w:rFonts w:ascii="Arial" w:hAnsi="Arial" w:cs="Arial"/>
+            <w:color w:val="000000"/>
+            <w:sz w:val="21"/>
+            <w:szCs w:val="21"/>
+            <w:shd w:val="clear" w:color="auto" w:fill="FFFFFF"/>
+          </w:rPr>
+          <w:t xml:space="preserve"> </w:t>
+        </w:r>
+        <w:proofErr w:type="spellStart"/>
+        <w:r>
+          <w:rPr>
+            <w:rFonts w:ascii="Arial" w:hAnsi="Arial" w:cs="Arial"/>
+            <w:color w:val="000000"/>
+            <w:sz w:val="21"/>
+            <w:szCs w:val="21"/>
+            <w:shd w:val="clear" w:color="auto" w:fill="FFFFFF"/>
+          </w:rPr>
+          <w:t>labore</w:t>
+        </w:r>
+        <w:proofErr w:type="spellEnd"/>
+        <w:r>
+          <w:rPr>
+            <w:rFonts w:ascii="Arial" w:hAnsi="Arial" w:cs="Arial"/>
+            <w:color w:val="000000"/>
+            <w:sz w:val="21"/>
+            <w:szCs w:val="21"/>
+            <w:shd w:val="clear" w:color="auto" w:fill="FFFFFF"/>
+          </w:rPr>
+          <w:t xml:space="preserve"> et dolore magna </w:t>
+        </w:r>
+        <w:proofErr w:type="spellStart"/>
+        <w:r>
+          <w:rPr>
+            <w:rFonts w:ascii="Arial" w:hAnsi="Arial" w:cs="Arial"/>
+            <w:color w:val="000000"/>
+            <w:sz w:val="21"/>
+            <w:szCs w:val="21"/>
+            <w:shd w:val="clear" w:color="auto" w:fill="FFFFFF"/>
+          </w:rPr>
+          <w:t>aliqua</w:t>
+        </w:r>
+        <w:proofErr w:type="spellEnd"/>
+        <w:r>
+          <w:rPr>
+            <w:rFonts w:ascii="Arial" w:hAnsi="Arial" w:cs="Arial"/>
+            <w:color w:val="000000"/>
+            <w:sz w:val="21"/>
+            <w:szCs w:val="21"/>
+            <w:shd w:val="clear" w:color="auto" w:fill="FFFFFF"/>
+          </w:rPr>
+          <w:t xml:space="preserve">. Ut </w:t>
+        </w:r>
+        <w:proofErr w:type="spellStart"/>
+        <w:r>
+          <w:rPr>
+            <w:rFonts w:ascii="Arial" w:hAnsi="Arial" w:cs="Arial"/>
+            <w:color w:val="000000"/>
+            <w:sz w:val="21"/>
+            <w:szCs w:val="21"/>
+            <w:shd w:val="clear" w:color="auto" w:fill="FFFFFF"/>
+          </w:rPr>
+          <w:t>enim</w:t>
+        </w:r>
+        <w:proofErr w:type="spellEnd"/>
+        <w:r>
+          <w:rPr>
+            <w:rFonts w:ascii="Arial" w:hAnsi="Arial" w:cs="Arial"/>
+            <w:color w:val="000000"/>
+            <w:sz w:val="21"/>
+            <w:szCs w:val="21"/>
+            <w:shd w:val="clear" w:color="auto" w:fill="FFFFFF"/>
+          </w:rPr>
+          <w:t xml:space="preserve"> ad minim </w:t>
+        </w:r>
+        <w:proofErr w:type="spellStart"/>
+        <w:r>
+          <w:rPr>
+            <w:rFonts w:ascii="Arial" w:hAnsi="Arial" w:cs="Arial"/>
+            <w:color w:val="000000"/>
+            <w:sz w:val="21"/>
+            <w:szCs w:val="21"/>
+            <w:shd w:val="clear" w:color="auto" w:fill="FFFFFF"/>
+          </w:rPr>
+          <w:t>veniam</w:t>
+        </w:r>
+        <w:proofErr w:type="spellEnd"/>
+        <w:r>
+          <w:rPr>
+            <w:rFonts w:ascii="Arial" w:hAnsi="Arial" w:cs="Arial"/>
+            <w:color w:val="000000"/>
+            <w:sz w:val="21"/>
+            <w:szCs w:val="21"/>
+            <w:shd w:val="clear" w:color="auto" w:fill="FFFFFF"/>
+          </w:rPr>
+          <w:t xml:space="preserve">, </w:t>
+        </w:r>
+        <w:proofErr w:type="spellStart"/>
+        <w:r>
+          <w:rPr>
+            <w:rFonts w:ascii="Arial" w:hAnsi="Arial" w:cs="Arial"/>
+            <w:color w:val="000000"/>
+            <w:sz w:val="21"/>
+            <w:szCs w:val="21"/>
+            <w:shd w:val="clear" w:color="auto" w:fill="FFFFFF"/>
+          </w:rPr>
+          <w:t>quis</w:t>
+        </w:r>
+        <w:proofErr w:type="spellEnd"/>
+        <w:r>
+          <w:rPr>
+            <w:rFonts w:ascii="Arial" w:hAnsi="Arial" w:cs="Arial"/>
+            <w:color w:val="000000"/>
+            <w:sz w:val="21"/>
+            <w:szCs w:val="21"/>
+            <w:shd w:val="clear" w:color="auto" w:fill="FFFFFF"/>
+          </w:rPr>
+          <w:t xml:space="preserve"> </w:t>
+        </w:r>
+        <w:proofErr w:type="spellStart"/>
+        <w:r>
+          <w:rPr>
+            <w:rFonts w:ascii="Arial" w:hAnsi="Arial" w:cs="Arial"/>
+            <w:color w:val="000000"/>
+            <w:sz w:val="21"/>
+            <w:szCs w:val="21"/>
+            <w:shd w:val="clear" w:color="auto" w:fill="FFFFFF"/>
+          </w:rPr>
+          <w:t>nostrud</w:t>
+        </w:r>
+        <w:proofErr w:type="spellEnd"/>
+        <w:r>
+          <w:rPr>
+            <w:rFonts w:ascii="Arial" w:hAnsi="Arial" w:cs="Arial"/>
+            <w:color w:val="000000"/>
+            <w:sz w:val="21"/>
+            <w:szCs w:val="21"/>
+            <w:shd w:val="clear" w:color="auto" w:fill="FFFFFF"/>
+          </w:rPr>
+          <w:t xml:space="preserve"> exercitation </w:t>
+        </w:r>
+        <w:proofErr w:type="spellStart"/>
+        <w:r>
+          <w:rPr>
+            <w:rFonts w:ascii="Arial" w:hAnsi="Arial" w:cs="Arial"/>
+            <w:color w:val="000000"/>
+            <w:sz w:val="21"/>
+            <w:szCs w:val="21"/>
+            <w:shd w:val="clear" w:color="auto" w:fill="FFFFFF"/>
+          </w:rPr>
+          <w:t>ullamco</w:t>
+        </w:r>
+        <w:proofErr w:type="spellEnd"/>
+        <w:r>
+          <w:rPr>
+            <w:rFonts w:ascii="Arial" w:hAnsi="Arial" w:cs="Arial"/>
+            <w:color w:val="000000"/>
+            <w:sz w:val="21"/>
+            <w:szCs w:val="21"/>
+            <w:shd w:val="clear" w:color="auto" w:fill="FFFFFF"/>
+          </w:rPr>
+          <w:t xml:space="preserve"> </w:t>
+        </w:r>
+        <w:proofErr w:type="spellStart"/>
+        <w:r>
+          <w:rPr>
+            <w:rFonts w:ascii="Arial" w:hAnsi="Arial" w:cs="Arial"/>
+            <w:color w:val="000000"/>
+            <w:sz w:val="21"/>
+            <w:szCs w:val="21"/>
+            <w:shd w:val="clear" w:color="auto" w:fill="FFFFFF"/>
+          </w:rPr>
+          <w:t>laboris</w:t>
+        </w:r>
+        <w:proofErr w:type="spellEnd"/>
+        <w:r>
+          <w:rPr>
+            <w:rFonts w:ascii="Arial" w:hAnsi="Arial" w:cs="Arial"/>
+            <w:color w:val="000000"/>
+            <w:sz w:val="21"/>
+            <w:szCs w:val="21"/>
+            <w:shd w:val="clear" w:color="auto" w:fill="FFFFFF"/>
+          </w:rPr>
+          <w:t xml:space="preserve"> nisi </w:t>
+        </w:r>
+        <w:proofErr w:type="spellStart"/>
+        <w:r>
+          <w:rPr>
+            <w:rFonts w:ascii="Arial" w:hAnsi="Arial" w:cs="Arial"/>
+            <w:color w:val="000000"/>
+            <w:sz w:val="21"/>
+            <w:szCs w:val="21"/>
+            <w:shd w:val="clear" w:color="auto" w:fill="FFFFFF"/>
+          </w:rPr>
+          <w:t>ut</w:t>
+        </w:r>
+        <w:proofErr w:type="spellEnd"/>
+        <w:r>
+          <w:rPr>
+            <w:rFonts w:ascii="Arial" w:hAnsi="Arial" w:cs="Arial"/>
+            <w:color w:val="000000"/>
+            <w:sz w:val="21"/>
+            <w:szCs w:val="21"/>
+            <w:shd w:val="clear" w:color="auto" w:fill="FFFFFF"/>
+          </w:rPr>
+          <w:t xml:space="preserve"> </w:t>
+        </w:r>
+        <w:proofErr w:type="spellStart"/>
+        <w:r>
+          <w:rPr>
+            <w:rFonts w:ascii="Arial" w:hAnsi="Arial" w:cs="Arial"/>
+            <w:color w:val="000000"/>
+            <w:sz w:val="21"/>
+            <w:szCs w:val="21"/>
+            <w:shd w:val="clear" w:color="auto" w:fill="FFFFFF"/>
+          </w:rPr>
+          <w:t>aliquip</w:t>
+        </w:r>
+        <w:proofErr w:type="spellEnd"/>
+        <w:r>
+          <w:rPr>
+            <w:rFonts w:ascii="Arial" w:hAnsi="Arial" w:cs="Arial"/>
+            <w:color w:val="000000"/>
+            <w:sz w:val="21"/>
+            <w:szCs w:val="21"/>
+            <w:shd w:val="clear" w:color="auto" w:fill="FFFFFF"/>
+          </w:rPr>
+          <w:t xml:space="preserve"> ex </w:t>
+        </w:r>
+        <w:proofErr w:type="spellStart"/>
+        <w:r>
+          <w:rPr>
+            <w:rFonts w:ascii="Arial" w:hAnsi="Arial" w:cs="Arial"/>
+            <w:color w:val="000000"/>
+            <w:sz w:val="21"/>
+            <w:szCs w:val="21"/>
+            <w:shd w:val="clear" w:color="auto" w:fill="FFFFFF"/>
+          </w:rPr>
+          <w:t>ea</w:t>
+        </w:r>
+        <w:proofErr w:type="spellEnd"/>
+        <w:r>
+          <w:rPr>
+            <w:rFonts w:ascii="Arial" w:hAnsi="Arial" w:cs="Arial"/>
+            <w:color w:val="000000"/>
+            <w:sz w:val="21"/>
+            <w:szCs w:val="21"/>
+            <w:shd w:val="clear" w:color="auto" w:fill="FFFFFF"/>
+          </w:rPr>
+          <w:t xml:space="preserve"> </w:t>
+        </w:r>
+        <w:proofErr w:type="spellStart"/>
+        <w:r>
+          <w:rPr>
+            <w:rFonts w:ascii="Arial" w:hAnsi="Arial" w:cs="Arial"/>
+            <w:color w:val="000000"/>
+            <w:sz w:val="21"/>
+            <w:szCs w:val="21"/>
+            <w:shd w:val="clear" w:color="auto" w:fill="FFFFFF"/>
+          </w:rPr>
+          <w:t>commodo</w:t>
+        </w:r>
+        <w:proofErr w:type="spellEnd"/>
+        <w:r>
+          <w:rPr>
+            <w:rFonts w:ascii="Arial" w:hAnsi="Arial" w:cs="Arial"/>
+            <w:color w:val="000000"/>
+            <w:sz w:val="21"/>
+            <w:szCs w:val="21"/>
+            <w:shd w:val="clear" w:color="auto" w:fill="FFFFFF"/>
+          </w:rPr>
+          <w:t xml:space="preserve"> </w:t>
+        </w:r>
+        <w:proofErr w:type="spellStart"/>
+        <w:r>
+          <w:rPr>
+            <w:rFonts w:ascii="Arial" w:hAnsi="Arial" w:cs="Arial"/>
+            <w:color w:val="000000"/>
+            <w:sz w:val="21"/>
+            <w:szCs w:val="21"/>
+            <w:shd w:val="clear" w:color="auto" w:fill="FFFFFF"/>
+          </w:rPr>
+          <w:t>consequat</w:t>
+        </w:r>
+        <w:proofErr w:type="spellEnd"/>
+        <w:r>
+          <w:rPr>
+            <w:rFonts w:ascii="Arial" w:hAnsi="Arial" w:cs="Arial"/>
+            <w:color w:val="000000"/>
+            <w:sz w:val="21"/>
+            <w:szCs w:val="21"/>
+            <w:shd w:val="clear" w:color="auto" w:fill="FFFFFF"/>
+          </w:rPr>
+          <w:t xml:space="preserve">. Duis </w:t>
+        </w:r>
+        <w:proofErr w:type="spellStart"/>
+        <w:r>
+          <w:rPr>
+            <w:rFonts w:ascii="Arial" w:hAnsi="Arial" w:cs="Arial"/>
+            <w:color w:val="000000"/>
+            <w:sz w:val="21"/>
+            <w:szCs w:val="21"/>
+            <w:shd w:val="clear" w:color="auto" w:fill="FFFFFF"/>
+          </w:rPr>
+          <w:t>aute</w:t>
+        </w:r>
+        <w:proofErr w:type="spellEnd"/>
+        <w:r>
+          <w:rPr>
+            <w:rFonts w:ascii="Arial" w:hAnsi="Arial" w:cs="Arial"/>
+            <w:color w:val="000000"/>
+            <w:sz w:val="21"/>
+            <w:szCs w:val="21"/>
+            <w:shd w:val="clear" w:color="auto" w:fill="FFFFFF"/>
+          </w:rPr>
+          <w:t xml:space="preserve"> </w:t>
+        </w:r>
+        <w:proofErr w:type="spellStart"/>
+        <w:r>
+          <w:rPr>
+            <w:rFonts w:ascii="Arial" w:hAnsi="Arial" w:cs="Arial"/>
+            <w:color w:val="000000"/>
+            <w:sz w:val="21"/>
+            <w:szCs w:val="21"/>
+            <w:shd w:val="clear" w:color="auto" w:fill="FFFFFF"/>
+          </w:rPr>
+          <w:t>irure</w:t>
+        </w:r>
+        <w:proofErr w:type="spellEnd"/>
+        <w:r>
+          <w:rPr>
+            <w:rFonts w:ascii="Arial" w:hAnsi="Arial" w:cs="Arial"/>
+            <w:color w:val="000000"/>
+            <w:sz w:val="21"/>
+            <w:szCs w:val="21"/>
+            <w:shd w:val="clear" w:color="auto" w:fill="FFFFFF"/>
+          </w:rPr>
+          <w:t xml:space="preserve"> dolor in </w:t>
+        </w:r>
+        <w:proofErr w:type="spellStart"/>
+        <w:r>
+          <w:rPr>
+            <w:rFonts w:ascii="Arial" w:hAnsi="Arial" w:cs="Arial"/>
+            <w:color w:val="000000"/>
+            <w:sz w:val="21"/>
+            <w:szCs w:val="21"/>
+            <w:shd w:val="clear" w:color="auto" w:fill="FFFFFF"/>
+          </w:rPr>
+          <w:t>reprehenderit</w:t>
+        </w:r>
+        <w:proofErr w:type="spellEnd"/>
+        <w:r>
+          <w:rPr>
+            <w:rFonts w:ascii="Arial" w:hAnsi="Arial" w:cs="Arial"/>
+            <w:color w:val="000000"/>
+            <w:sz w:val="21"/>
+            <w:szCs w:val="21"/>
+            <w:shd w:val="clear" w:color="auto" w:fill="FFFFFF"/>
+          </w:rPr>
+          <w:t xml:space="preserve"> in </w:t>
+        </w:r>
+        <w:proofErr w:type="spellStart"/>
+        <w:r>
+          <w:rPr>
+            <w:rFonts w:ascii="Arial" w:hAnsi="Arial" w:cs="Arial"/>
+            <w:color w:val="000000"/>
+            <w:sz w:val="21"/>
+            <w:szCs w:val="21"/>
+            <w:shd w:val="clear" w:color="auto" w:fill="FFFFFF"/>
+          </w:rPr>
+          <w:t>voluptate</w:t>
+        </w:r>
+        <w:proofErr w:type="spellEnd"/>
+        <w:r>
+          <w:rPr>
+            <w:rFonts w:ascii="Arial" w:hAnsi="Arial" w:cs="Arial"/>
+            <w:color w:val="000000"/>
+            <w:sz w:val="21"/>
+            <w:szCs w:val="21"/>
+            <w:shd w:val="clear" w:color="auto" w:fill="FFFFFF"/>
+          </w:rPr>
+          <w:t xml:space="preserve"> </w:t>
+        </w:r>
+        <w:proofErr w:type="spellStart"/>
+        <w:r>
+          <w:rPr>
+            <w:rFonts w:ascii="Arial" w:hAnsi="Arial" w:cs="Arial"/>
+            <w:color w:val="000000"/>
+            <w:sz w:val="21"/>
+            <w:szCs w:val="21"/>
+            <w:shd w:val="clear" w:color="auto" w:fill="FFFFFF"/>
+          </w:rPr>
+          <w:t>velit</w:t>
+        </w:r>
+        <w:proofErr w:type="spellEnd"/>
+        <w:r>
+          <w:rPr>
+            <w:rFonts w:ascii="Arial" w:hAnsi="Arial" w:cs="Arial"/>
+            <w:color w:val="000000"/>
+            <w:sz w:val="21"/>
+            <w:szCs w:val="21"/>
+            <w:shd w:val="clear" w:color="auto" w:fill="FFFFFF"/>
+          </w:rPr>
+          <w:t xml:space="preserve"> </w:t>
+        </w:r>
+        <w:proofErr w:type="spellStart"/>
+        <w:r>
+          <w:rPr>
+            <w:rFonts w:ascii="Arial" w:hAnsi="Arial" w:cs="Arial"/>
+            <w:color w:val="000000"/>
+            <w:sz w:val="21"/>
+            <w:szCs w:val="21"/>
+            <w:shd w:val="clear" w:color="auto" w:fill="FFFFFF"/>
+          </w:rPr>
+          <w:t>esse</w:t>
+        </w:r>
+        <w:proofErr w:type="spellEnd"/>
+        <w:r>
+          <w:rPr>
+            <w:rFonts w:ascii="Arial" w:hAnsi="Arial" w:cs="Arial"/>
+            <w:color w:val="000000"/>
+            <w:sz w:val="21"/>
+            <w:szCs w:val="21"/>
+            <w:shd w:val="clear" w:color="auto" w:fill="FFFFFF"/>
+          </w:rPr>
+          <w:t xml:space="preserve"> </w:t>
+        </w:r>
+        <w:proofErr w:type="spellStart"/>
+        <w:r>
+          <w:rPr>
+            <w:rFonts w:ascii="Arial" w:hAnsi="Arial" w:cs="Arial"/>
+            <w:color w:val="000000"/>
+            <w:sz w:val="21"/>
+            <w:szCs w:val="21"/>
+            <w:shd w:val="clear" w:color="auto" w:fill="FFFFFF"/>
+          </w:rPr>
+          <w:t>cillum</w:t>
+        </w:r>
+        <w:proofErr w:type="spellEnd"/>
+        <w:r>
+          <w:rPr>
+            <w:rFonts w:ascii="Arial" w:hAnsi="Arial" w:cs="Arial"/>
+            <w:color w:val="000000"/>
+            <w:sz w:val="21"/>
+            <w:szCs w:val="21"/>
+            <w:shd w:val="clear" w:color="auto" w:fill="FFFFFF"/>
+          </w:rPr>
+          <w:t xml:space="preserve"> dolore </w:t>
+        </w:r>
+        <w:proofErr w:type="spellStart"/>
+        <w:r>
+          <w:rPr>
+            <w:rFonts w:ascii="Arial" w:hAnsi="Arial" w:cs="Arial"/>
+            <w:color w:val="000000"/>
+            <w:sz w:val="21"/>
+            <w:szCs w:val="21"/>
+            <w:shd w:val="clear" w:color="auto" w:fill="FFFFFF"/>
+          </w:rPr>
+          <w:t>eu</w:t>
+        </w:r>
+        <w:proofErr w:type="spellEnd"/>
+        <w:r>
+          <w:rPr>
+            <w:rFonts w:ascii="Arial" w:hAnsi="Arial" w:cs="Arial"/>
+            <w:color w:val="000000"/>
+            <w:sz w:val="21"/>
+            <w:szCs w:val="21"/>
+            <w:shd w:val="clear" w:color="auto" w:fill="FFFFFF"/>
+          </w:rPr>
+          <w:t xml:space="preserve"> </w:t>
+        </w:r>
+        <w:proofErr w:type="spellStart"/>
+        <w:r>
+          <w:rPr>
+            <w:rFonts w:ascii="Arial" w:hAnsi="Arial" w:cs="Arial"/>
+            <w:color w:val="000000"/>
+            <w:sz w:val="21"/>
+            <w:szCs w:val="21"/>
+            <w:shd w:val="clear" w:color="auto" w:fill="FFFFFF"/>
+          </w:rPr>
+          <w:t>fugiat</w:t>
+        </w:r>
+        <w:proofErr w:type="spellEnd"/>
+        <w:r>
+          <w:rPr>
+            <w:rFonts w:ascii="Arial" w:hAnsi="Arial" w:cs="Arial"/>
+            <w:color w:val="000000"/>
+            <w:sz w:val="21"/>
+            <w:szCs w:val="21"/>
+            <w:shd w:val="clear" w:color="auto" w:fill="FFFFFF"/>
+          </w:rPr>
+          <w:t xml:space="preserve"> </w:t>
+        </w:r>
+        <w:proofErr w:type="spellStart"/>
+        <w:r>
+          <w:rPr>
+            <w:rFonts w:ascii="Arial" w:hAnsi="Arial" w:cs="Arial"/>
+            <w:color w:val="000000"/>
+            <w:sz w:val="21"/>
+            <w:szCs w:val="21"/>
+            <w:shd w:val="clear" w:color="auto" w:fill="FFFFFF"/>
+          </w:rPr>
+          <w:t>nulla</w:t>
+        </w:r>
+        <w:proofErr w:type="spellEnd"/>
+        <w:r>
+          <w:rPr>
+            <w:rFonts w:ascii="Arial" w:hAnsi="Arial" w:cs="Arial"/>
+            <w:color w:val="000000"/>
+            <w:sz w:val="21"/>
+            <w:szCs w:val="21"/>
+            <w:shd w:val="clear" w:color="auto" w:fill="FFFFFF"/>
+          </w:rPr>
+          <w:t xml:space="preserve"> </w:t>
+        </w:r>
+        <w:proofErr w:type="spellStart"/>
+        <w:r>
+          <w:rPr>
+            <w:rFonts w:ascii="Arial" w:hAnsi="Arial" w:cs="Arial"/>
+            <w:color w:val="000000"/>
+            <w:sz w:val="21"/>
+            <w:szCs w:val="21"/>
+            <w:shd w:val="clear" w:color="auto" w:fill="FFFFFF"/>
+          </w:rPr>
+          <w:t>pariatur</w:t>
+        </w:r>
+        <w:proofErr w:type="spellEnd"/>
+        <w:r>
+          <w:rPr>
+            <w:rFonts w:ascii="Arial" w:hAnsi="Arial" w:cs="Arial"/>
+            <w:color w:val="000000"/>
+            <w:sz w:val="21"/>
+            <w:szCs w:val="21"/>
+            <w:shd w:val="clear" w:color="auto" w:fill="FFFFFF"/>
+          </w:rPr>
+          <w:t xml:space="preserve">. </w:t>
+        </w:r>
+        <w:proofErr w:type="spellStart"/>
+        <w:r>
+          <w:rPr>
+            <w:rFonts w:ascii="Arial" w:hAnsi="Arial" w:cs="Arial"/>
+            <w:color w:val="000000"/>
+            <w:sz w:val="21"/>
+            <w:szCs w:val="21"/>
+            <w:shd w:val="clear" w:color="auto" w:fill="FFFFFF"/>
+          </w:rPr>
+          <w:t>Excepteur</w:t>
+        </w:r>
+        <w:proofErr w:type="spellEnd"/>
+        <w:r>
+          <w:rPr>
+            <w:rFonts w:ascii="Arial" w:hAnsi="Arial" w:cs="Arial"/>
+            <w:color w:val="000000"/>
+            <w:sz w:val="21"/>
+            <w:szCs w:val="21"/>
+            <w:shd w:val="clear" w:color="auto" w:fill="FFFFFF"/>
+          </w:rPr>
+          <w:t xml:space="preserve"> </w:t>
+        </w:r>
+        <w:proofErr w:type="spellStart"/>
+        <w:r>
+          <w:rPr>
+            <w:rFonts w:ascii="Arial" w:hAnsi="Arial" w:cs="Arial"/>
+            <w:color w:val="000000"/>
+            <w:sz w:val="21"/>
+            <w:szCs w:val="21"/>
+            <w:shd w:val="clear" w:color="auto" w:fill="FFFFFF"/>
+          </w:rPr>
+          <w:t>sint</w:t>
+        </w:r>
+        <w:proofErr w:type="spellEnd"/>
+        <w:r>
+          <w:rPr>
+            <w:rFonts w:ascii="Arial" w:hAnsi="Arial" w:cs="Arial"/>
+            <w:color w:val="000000"/>
+            <w:sz w:val="21"/>
+            <w:szCs w:val="21"/>
+            <w:shd w:val="clear" w:color="auto" w:fill="FFFFFF"/>
+          </w:rPr>
+          <w:t xml:space="preserve"> </w:t>
+        </w:r>
+        <w:proofErr w:type="spellStart"/>
+        <w:r>
+          <w:rPr>
+            <w:rFonts w:ascii="Arial" w:hAnsi="Arial" w:cs="Arial"/>
+            <w:color w:val="000000"/>
+            <w:sz w:val="21"/>
+            <w:szCs w:val="21"/>
+            <w:shd w:val="clear" w:color="auto" w:fill="FFFFFF"/>
+          </w:rPr>
+          <w:t>occaecat</w:t>
+        </w:r>
+        <w:proofErr w:type="spellEnd"/>
+        <w:r>
+          <w:rPr>
+            <w:rFonts w:ascii="Arial" w:hAnsi="Arial" w:cs="Arial"/>
+            <w:color w:val="000000"/>
+            <w:sz w:val="21"/>
+            <w:szCs w:val="21"/>
+            <w:shd w:val="clear" w:color="auto" w:fill="FFFFFF"/>
+          </w:rPr>
+          <w:t xml:space="preserve"> </w:t>
+        </w:r>
+        <w:proofErr w:type="spellStart"/>
+        <w:r>
+          <w:rPr>
+            <w:rFonts w:ascii="Arial" w:hAnsi="Arial" w:cs="Arial"/>
+            <w:color w:val="000000"/>
+            <w:sz w:val="21"/>
+            <w:szCs w:val="21"/>
+            <w:shd w:val="clear" w:color="auto" w:fill="FFFFFF"/>
+          </w:rPr>
+          <w:t>cupidatat</w:t>
+        </w:r>
+        <w:proofErr w:type="spellEnd"/>
+        <w:r>
+          <w:rPr>
+            <w:rFonts w:ascii="Arial" w:hAnsi="Arial" w:cs="Arial"/>
+            <w:color w:val="000000"/>
+            <w:sz w:val="21"/>
+            <w:szCs w:val="21"/>
+            <w:shd w:val="clear" w:color="auto" w:fill="FFFFFF"/>
+          </w:rPr>
+          <w:t xml:space="preserve"> non </w:t>
+        </w:r>
+        <w:proofErr w:type="spellStart"/>
+        <w:r>
+          <w:rPr>
+            <w:rFonts w:ascii="Arial" w:hAnsi="Arial" w:cs="Arial"/>
+            <w:color w:val="000000"/>
+            <w:sz w:val="21"/>
+            <w:szCs w:val="21"/>
+            <w:shd w:val="clear" w:color="auto" w:fill="FFFFFF"/>
+          </w:rPr>
+          <w:t>proident</w:t>
+        </w:r>
+        <w:proofErr w:type="spellEnd"/>
+        <w:r>
+          <w:rPr>
+            <w:rFonts w:ascii="Arial" w:hAnsi="Arial" w:cs="Arial"/>
+            <w:color w:val="000000"/>
+            <w:sz w:val="21"/>
+            <w:szCs w:val="21"/>
+            <w:shd w:val="clear" w:color="auto" w:fill="FFFFFF"/>
+          </w:rPr>
+          <w:t xml:space="preserve">, sunt in culpa qui </w:t>
+        </w:r>
+        <w:proofErr w:type="spellStart"/>
+        <w:r>
+          <w:rPr>
+            <w:rFonts w:ascii="Arial" w:hAnsi="Arial" w:cs="Arial"/>
+            <w:color w:val="000000"/>
+            <w:sz w:val="21"/>
+            <w:szCs w:val="21"/>
+            <w:shd w:val="clear" w:color="auto" w:fill="FFFFFF"/>
+          </w:rPr>
+          <w:t>officia</w:t>
+        </w:r>
+        <w:proofErr w:type="spellEnd"/>
+        <w:r>
+          <w:rPr>
+            <w:rFonts w:ascii="Arial" w:hAnsi="Arial" w:cs="Arial"/>
+            <w:color w:val="000000"/>
+            <w:sz w:val="21"/>
+            <w:szCs w:val="21"/>
+            <w:shd w:val="clear" w:color="auto" w:fill="FFFFFF"/>
+          </w:rPr>
+          <w:t xml:space="preserve"> </w:t>
+        </w:r>
+        <w:proofErr w:type="spellStart"/>
+        <w:r>
+          <w:rPr>
+            <w:rFonts w:ascii="Arial" w:hAnsi="Arial" w:cs="Arial"/>
+            <w:color w:val="000000"/>
+            <w:sz w:val="21"/>
+            <w:szCs w:val="21"/>
+            <w:shd w:val="clear" w:color="auto" w:fill="FFFFFF"/>
+          </w:rPr>
+          <w:t>deserunt</w:t>
+        </w:r>
+        <w:proofErr w:type="spellEnd"/>
+        <w:r>
+          <w:rPr>
+            <w:rFonts w:ascii="Arial" w:hAnsi="Arial" w:cs="Arial"/>
+            <w:color w:val="000000"/>
+            <w:sz w:val="21"/>
+            <w:szCs w:val="21"/>
+            <w:shd w:val="clear" w:color="auto" w:fill="FFFFFF"/>
+          </w:rPr>
+          <w:t xml:space="preserve"> </w:t>
+        </w:r>
+        <w:proofErr w:type="spellStart"/>
+        <w:r>
+          <w:rPr>
+            <w:rFonts w:ascii="Arial" w:hAnsi="Arial" w:cs="Arial"/>
+            <w:color w:val="000000"/>
+            <w:sz w:val="21"/>
+            <w:szCs w:val="21"/>
+            <w:shd w:val="clear" w:color="auto" w:fill="FFFFFF"/>
+          </w:rPr>
+          <w:t>mollit</w:t>
+        </w:r>
+        <w:proofErr w:type="spellEnd"/>
+        <w:r>
+          <w:rPr>
+            <w:rFonts w:ascii="Arial" w:hAnsi="Arial" w:cs="Arial"/>
+            <w:color w:val="000000"/>
+            <w:sz w:val="21"/>
+            <w:szCs w:val="21"/>
+            <w:shd w:val="clear" w:color="auto" w:fill="FFFFFF"/>
+          </w:rPr>
+          <w:t xml:space="preserve"> </w:t>
+        </w:r>
+        <w:proofErr w:type="spellStart"/>
+        <w:r>
+          <w:rPr>
+            <w:rFonts w:ascii="Arial" w:hAnsi="Arial" w:cs="Arial"/>
+            <w:color w:val="000000"/>
+            <w:sz w:val="21"/>
+            <w:szCs w:val="21"/>
+            <w:shd w:val="clear" w:color="auto" w:fill="FFFFFF"/>
+          </w:rPr>
+          <w:t>anim</w:t>
+        </w:r>
+        <w:proofErr w:type="spellEnd"/>
+        <w:r>
+          <w:rPr>
+            <w:rFonts w:ascii="Arial" w:hAnsi="Arial" w:cs="Arial"/>
+            <w:color w:val="000000"/>
+            <w:sz w:val="21"/>
+            <w:szCs w:val="21"/>
+            <w:shd w:val="clear" w:color="auto" w:fill="FFFFFF"/>
+          </w:rPr>
+          <w:t xml:space="preserve"> id </w:t>
+        </w:r>
+        <w:proofErr w:type="spellStart"/>
+        <w:r>
+          <w:rPr>
+            <w:rFonts w:ascii="Arial" w:hAnsi="Arial" w:cs="Arial"/>
+            <w:color w:val="000000"/>
+            <w:sz w:val="21"/>
+            <w:szCs w:val="21"/>
+            <w:shd w:val="clear" w:color="auto" w:fill="FFFFFF"/>
+          </w:rPr>
+          <w:t>est</w:t>
+        </w:r>
+        <w:proofErr w:type="spellEnd"/>
+        <w:r>
+          <w:rPr>
+            <w:rFonts w:ascii="Arial" w:hAnsi="Arial" w:cs="Arial"/>
+            <w:color w:val="000000"/>
+            <w:sz w:val="21"/>
+            <w:szCs w:val="21"/>
+            <w:shd w:val="clear" w:color="auto" w:fill="FFFFFF"/>
+          </w:rPr>
+          <w:t xml:space="preserve"> </w:t>
+        </w:r>
+        <w:proofErr w:type="spellStart"/>
+        <w:r>
+          <w:rPr>
+            <w:rFonts w:ascii="Arial" w:hAnsi="Arial" w:cs="Arial"/>
+            <w:color w:val="000000"/>
+            <w:sz w:val="21"/>
+            <w:szCs w:val="21"/>
+            <w:shd w:val="clear" w:color="auto" w:fill="FFFFFF"/>
+          </w:rPr>
+          <w:t>laborum</w:t>
+        </w:r>
+        <w:proofErr w:type="spellEnd"/>
+        <w:r>
+          <w:rPr>
+            <w:rFonts w:ascii="Arial" w:hAnsi="Arial" w:cs="Arial"/>
+            <w:color w:val="000000"/>
+            <w:sz w:val="21"/>
+            <w:szCs w:val="21"/>
+            <w:shd w:val="clear" w:color="auto" w:fill="FFFFFF"/>
+          </w:rPr>
+          <w:t>.</w:t>
+        </w:r>
+      </w:moveTo>
+    </w:p>
+    <w:moveToRangeEnd w:id="32"/>
+    <w:p>
+      <w:pPr>
+        <w:rPr>
+          <w:ins w:id="34" w:author="R PC" w:date="2019-04-05T22:37:00Z"/>
+          <w:rFonts w:ascii="Arial" w:hAnsi="Arial" w:cs="Arial"/>
+          <w:color w:val="000000"/>
+          <w:sz w:val="21"/>
+          <w:szCs w:val="21"/>
+          <w:shd w:val="clear" w:color="auto" w:fill="FFFFFF"/>
+        </w:rPr>
+      </w:pPr>
       <w:r>
         <w:rPr>
           <w:rFonts w:ascii="Arial" w:hAnsi="Arial" w:cs="Arial"/>
@@ -2727,7 +3713,7 @@
         </w:rPr>
         <w:t xml:space="preserve">. </w:t>
       </w:r>
-      <w:del w:id="30" w:author="R PC" w:date="2019-04-05T22:33:00Z">
+      <w:del w:id="35" w:author="R PC" w:date="2019-04-05T22:33:00Z">
         <w:r>
           <w:rPr>
             <w:rFonts w:ascii="Arial" w:hAnsi="Arial" w:cs="Arial"/>
@@ -2981,7 +3967,7 @@
         </w:rPr>
         <w:t>.</w:t>
       </w:r>
-      <w:ins w:id="31" w:author="R PC" w:date="2019-04-05T22:35:00Z">
+      <w:ins w:id="36" w:author="R PC" w:date="2019-04-05T22:35:00Z">
         <w:r>
           <w:rPr>
             <w:rFonts w:ascii="Arial" w:hAnsi="Arial" w:cs="Arial"/>
@@ -2995,7 +3981,7 @@
       </w:ins>
     </w:p>
     <w:p>
-      <w:ins w:id="32" w:author="R PC" w:date="2019-04-05T22:35:00Z">
+      <w:ins w:id="37" w:author="R PC" w:date="2019-04-05T22:35:00Z">
         <w:r>
           <w:rPr>
             <w:rFonts w:ascii="Arial" w:hAnsi="Arial" w:cs="Arial"/>
@@ -5031,6 +6017,8 @@
           <w:t>?</w:t>
         </w:r>
       </w:ins>
+      <w:bookmarkStart w:id="38" w:name="_GoBack"/>
+      <w:bookmarkEnd w:id="38"/>
     </w:p>
     <w:sectPr>
       <w:pgSz w:w="12240" w:h="15840"/>
@@ -5044,7 +6032,7 @@
 
 <file path=word/comments.xml><?xml version="1.0" encoding="utf-8"?>
 <w:comments xmlns:wpc="http://schemas.microsoft.com/office/word/2010/wordprocessingCanvas" xmlns:cx="http://schemas.microsoft.com/office/drawing/2014/chartex" xmlns:cx1="http://schemas.microsoft.com/office/drawing/2015/9/8/chartex" xmlns:cx2="http://schemas.microsoft.com/office/drawing/2015/10/21/chartex" xmlns:cx3="http://schemas.microsoft.com/office/drawing/2016/5/9/chartex" xmlns:cx4="http://schemas.microsoft.com/office/drawing/2016/5/10/chartex" xmlns:cx5="http://schemas.microsoft.com/office/drawing/2016/5/11/chartex" xmlns:cx6="http://schemas.microsoft.com/office/drawing/2016/5/12/chartex" xmlns:cx7="http://schemas.microsoft.com/office/drawing/2016/5/13/chartex" xmlns:cx8="http://schemas.microsoft.com/office/drawing/2016/5/14/chartex" xmlns:mc="http://schemas.openxmlformats.org/markup-compatibility/2006" xmlns:aink="http://schemas.microsoft.com/office/drawing/2016/ink" xmlns:am3d="http://schemas.microsoft.com/office/drawing/2017/model3d" xmlns:o="urn:schemas-microsoft-com:office:office" xmlns:r="http://schemas.openxmlformats.org/officeDocument/2006/relationships" xmlns:m="http://schemas.openxmlformats.org/officeDocument/2006/math" xmlns:v="urn:schemas-microsoft-com:vml" xmlns:wp14="http://schemas.microsoft.com/office/word/2010/wordprocessingDrawing" xmlns:wp="http://schemas.openxmlformats.org/drawingml/2006/wordprocessingDrawing" xmlns:w10="urn:schemas-microsoft-com:office:word" xmlns:w="http://schemas.openxmlformats.org/wordprocessingml/2006/main" xmlns:w14="http://schemas.microsoft.com/office/word/2010/wordml" xmlns:w15="http://schemas.microsoft.com/office/word/2012/wordml" xmlns:w16cid="http://schemas.microsoft.com/office/word/2016/wordml/cid" xmlns:w16se="http://schemas.microsoft.com/office/word/2015/wordml/symex" xmlns:wpg="http://schemas.microsoft.com/office/word/2010/wordprocessingGroup" xmlns:wpi="http://schemas.microsoft.com/office/word/2010/wordprocessingInk" xmlns:wne="http://schemas.microsoft.com/office/word/2006/wordml" xmlns:wps="http://schemas.microsoft.com/office/word/2010/wordprocessingShape" mc:Ignorable="w14 w15 w16se w16cid wp14">
-  <w:comment w:id="4" w:author="R PC" w:date="2019-04-05T22:38:00Z" w:initials="RP">
+  <w:comment w:id="7" w:author="R PC" w:date="2019-04-05T22:38:00Z" w:initials="RP">
     <w:p>
       <w:pPr>
         <w:pStyle w:val="CommentText"/>
@@ -5100,7 +6088,7 @@
       </w:pPr>
     </w:pPrDefault>
   </w:docDefaults>
-  <w:latentStyles w:defLockedState="0" w:defUIPriority="99" w:defSemiHidden="0" w:defUnhideWhenUsed="0" w:defQFormat="0" w:count="375">
+  <w:latentStyles w:defLockedState="0" w:defUIPriority="99" w:defSemiHidden="0" w:defUnhideWhenUsed="0" w:defQFormat="0" w:count="376">
     <w:lsdException w:name="Normal" w:uiPriority="0" w:qFormat="1"/>
     <w:lsdException w:name="heading 1" w:uiPriority="9" w:qFormat="1"/>
     <w:lsdException w:name="heading 2" w:semiHidden="1" w:uiPriority="9" w:unhideWhenUsed="1" w:qFormat="1"/>
@@ -5206,7 +6194,6 @@
     <w:lsdException w:name="HTML Sample" w:semiHidden="1" w:unhideWhenUsed="1"/>
     <w:lsdException w:name="HTML Typewriter" w:semiHidden="1" w:unhideWhenUsed="1"/>
     <w:lsdException w:name="HTML Variable" w:semiHidden="1" w:unhideWhenUsed="1"/>
-    <w:lsdException w:name="Normal Table" w:semiHidden="1" w:unhideWhenUsed="1"/>
     <w:lsdException w:name="annotation subject" w:semiHidden="1" w:unhideWhenUsed="1"/>
     <w:lsdException w:name="No List" w:semiHidden="1" w:unhideWhenUsed="1"/>
     <w:lsdException w:name="Outline List 1" w:semiHidden="1" w:unhideWhenUsed="1"/>
@@ -5253,10 +6240,8 @@
     <w:lsdException w:name="Table Subtle 2" w:semiHidden="1" w:unhideWhenUsed="1"/>
     <w:lsdException w:name="Table Web 1" w:semiHidden="1" w:unhideWhenUsed="1"/>
     <w:lsdException w:name="Table Web 2" w:semiHidden="1" w:unhideWhenUsed="1"/>
-    <w:lsdException w:name="Table Web 3" w:semiHidden="1" w:unhideWhenUsed="1"/>
     <w:lsdException w:name="Balloon Text" w:semiHidden="1" w:unhideWhenUsed="1"/>
     <w:lsdException w:name="Table Grid" w:uiPriority="39"/>
-    <w:lsdException w:name="Table Theme" w:semiHidden="1" w:unhideWhenUsed="1"/>
     <w:lsdException w:name="Placeholder Text" w:semiHidden="1"/>
     <w:lsdException w:name="No Spacing" w:uiPriority="1" w:qFormat="1"/>
     <w:lsdException w:name="Light Shading" w:uiPriority="60"/>
@@ -5476,6 +6461,7 @@
     <w:lsdException w:name="Smart Hyperlink" w:semiHidden="1" w:unhideWhenUsed="1"/>
     <w:lsdException w:name="Hashtag" w:semiHidden="1" w:unhideWhenUsed="1"/>
     <w:lsdException w:name="Unresolved Mention" w:semiHidden="1" w:unhideWhenUsed="1"/>
+    <w:lsdException w:name="Smart Link" w:semiHidden="1" w:unhideWhenUsed="1"/>
   </w:latentStyles>
   <w:style w:type="paragraph" w:default="1" w:styleId="Normal">
     <w:name w:val="Normal"/>

</xml_diff>